<commit_message>
Created Module 1 and desired content
</commit_message>
<xml_diff>
--- a/module-1/Achenbach-Assignment1-3.docx
+++ b/module-1/Achenbach-Assignment1-3.docx
@@ -17,6 +17,11 @@
         <w:t>Assignment 1.3</w:t>
       </w:r>
     </w:p>
+    <w:p>
+      <w:r>
+        <w:t>https://github.com/jacobwachenbach/csd-340#</w:t>
+      </w:r>
+    </w:p>
     <w:p/>
     <w:p>
       <w:r>
@@ -24,7 +29,7 @@
           <w:noProof/>
         </w:rPr>
         <w:drawing>
-          <wp:inline distT="0" distB="0" distL="0" distR="0" wp14:anchorId="6D66D13A" wp14:editId="39B6D942">
+          <wp:inline distT="0" distB="0" distL="0" distR="0" wp14:anchorId="6D66D13A" wp14:editId="15B7C910">
             <wp:extent cx="5943600" cy="2238375"/>
             <wp:effectExtent l="0" t="0" r="0" b="9525"/>
             <wp:docPr id="1407362512" name="Picture 1"/>
@@ -79,7 +84,7 @@
           <w:noProof/>
         </w:rPr>
         <w:drawing>
-          <wp:inline distT="0" distB="0" distL="0" distR="0" wp14:anchorId="72F6E662" wp14:editId="21FE740D">
+          <wp:inline distT="0" distB="0" distL="0" distR="0" wp14:anchorId="72F6E662" wp14:editId="7D0DCE7F">
             <wp:extent cx="5924550" cy="1076325"/>
             <wp:effectExtent l="0" t="0" r="0" b="9525"/>
             <wp:docPr id="786673937" name="Picture 2"/>

</xml_diff>